<commit_message>
created index.html to contain links to wireframes
</commit_message>
<xml_diff>
--- a/User Flows/Add Category User Flow.docx
+++ b/User Flows/Add Category User Flow.docx
@@ -378,155 +378,14 @@
         </w:tabs>
       </w:pPr>
       <w:r>
-        <w:rPr>
-          <w:noProof/>
-        </w:rPr>
-        <mc:AlternateContent>
-          <mc:Choice Requires="wps">
-            <w:drawing>
-              <wp:anchor distT="0" distB="0" distL="114300" distR="114300" simplePos="0" relativeHeight="251670528" behindDoc="0" locked="0" layoutInCell="1" allowOverlap="1" wp14:anchorId="6C07E1F2" wp14:editId="10B2230F">
-                <wp:simplePos x="0" y="0"/>
-                <wp:positionH relativeFrom="column">
-                  <wp:posOffset>4351867</wp:posOffset>
-                </wp:positionH>
-                <wp:positionV relativeFrom="paragraph">
-                  <wp:posOffset>124248</wp:posOffset>
-                </wp:positionV>
-                <wp:extent cx="406400" cy="541867"/>
-                <wp:effectExtent l="0" t="0" r="69850" b="48895"/>
-                <wp:wrapNone/>
-                <wp:docPr id="13" name="Straight Arrow Connector 13"/>
-                <wp:cNvGraphicFramePr/>
-                <a:graphic xmlns:a="http://schemas.openxmlformats.org/drawingml/2006/main">
-                  <a:graphicData uri="http://schemas.microsoft.com/office/word/2010/wordprocessingShape">
-                    <wps:wsp>
-                      <wps:cNvCnPr/>
-                      <wps:spPr>
-                        <a:xfrm>
-                          <a:off x="0" y="0"/>
-                          <a:ext cx="406400" cy="541867"/>
-                        </a:xfrm>
-                        <a:prstGeom prst="straightConnector1">
-                          <a:avLst/>
-                        </a:prstGeom>
-                        <a:ln>
-                          <a:tailEnd type="triangle"/>
-                        </a:ln>
-                      </wps:spPr>
-                      <wps:style>
-                        <a:lnRef idx="1">
-                          <a:schemeClr val="accent1"/>
-                        </a:lnRef>
-                        <a:fillRef idx="0">
-                          <a:schemeClr val="accent1"/>
-                        </a:fillRef>
-                        <a:effectRef idx="0">
-                          <a:schemeClr val="accent1"/>
-                        </a:effectRef>
-                        <a:fontRef idx="minor">
-                          <a:schemeClr val="tx1"/>
-                        </a:fontRef>
-                      </wps:style>
-                      <wps:bodyPr/>
-                    </wps:wsp>
-                  </a:graphicData>
-                </a:graphic>
-                <wp14:sizeRelH relativeFrom="margin">
-                  <wp14:pctWidth>0</wp14:pctWidth>
-                </wp14:sizeRelH>
-                <wp14:sizeRelV relativeFrom="margin">
-                  <wp14:pctHeight>0</wp14:pctHeight>
-                </wp14:sizeRelV>
-              </wp:anchor>
-            </w:drawing>
-          </mc:Choice>
-          <mc:Fallback>
-            <w:pict>
-              <v:shape w14:anchorId="49DB6DD1" id="Straight Arrow Connector 13" o:spid="_x0000_s1026" type="#_x0000_t32" style="position:absolute;margin-left:342.65pt;margin-top:9.8pt;width:32pt;height:42.65pt;z-index:251670528;visibility:visible;mso-wrap-style:square;mso-width-percent:0;mso-height-percent:0;mso-wrap-distance-left:9pt;mso-wrap-distance-top:0;mso-wrap-distance-right:9pt;mso-wrap-distance-bottom:0;mso-position-horizontal:absolute;mso-position-horizontal-relative:text;mso-position-vertical:absolute;mso-position-vertical-relative:text;mso-width-percent:0;mso-height-percent:0;mso-width-relative:margin;mso-height-relative:margin" o:gfxdata="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" strokecolor="#4472c4 [3204]" strokeweight=".5pt">
-                <v:stroke endarrow="block" joinstyle="miter"/>
-              </v:shape>
-            </w:pict>
-          </mc:Fallback>
-        </mc:AlternateContent>
-      </w:r>
-      <w:r>
-        <w:rPr>
-          <w:noProof/>
-        </w:rPr>
-        <mc:AlternateContent>
-          <mc:Choice Requires="wps">
-            <w:drawing>
-              <wp:anchor distT="0" distB="0" distL="114300" distR="114300" simplePos="0" relativeHeight="251668480" behindDoc="0" locked="0" layoutInCell="1" allowOverlap="1" wp14:anchorId="085D09D9" wp14:editId="7FED2623">
-                <wp:simplePos x="0" y="0"/>
-                <wp:positionH relativeFrom="column">
-                  <wp:posOffset>3843867</wp:posOffset>
-                </wp:positionH>
-                <wp:positionV relativeFrom="paragraph">
-                  <wp:posOffset>175048</wp:posOffset>
-                </wp:positionV>
-                <wp:extent cx="285750" cy="440267"/>
-                <wp:effectExtent l="38100" t="0" r="19050" b="55245"/>
-                <wp:wrapNone/>
-                <wp:docPr id="11" name="Straight Arrow Connector 11"/>
-                <wp:cNvGraphicFramePr/>
-                <a:graphic xmlns:a="http://schemas.openxmlformats.org/drawingml/2006/main">
-                  <a:graphicData uri="http://schemas.microsoft.com/office/word/2010/wordprocessingShape">
-                    <wps:wsp>
-                      <wps:cNvCnPr/>
-                      <wps:spPr>
-                        <a:xfrm flipH="1">
-                          <a:off x="0" y="0"/>
-                          <a:ext cx="285750" cy="440267"/>
-                        </a:xfrm>
-                        <a:prstGeom prst="straightConnector1">
-                          <a:avLst/>
-                        </a:prstGeom>
-                        <a:ln>
-                          <a:tailEnd type="triangle"/>
-                        </a:ln>
-                      </wps:spPr>
-                      <wps:style>
-                        <a:lnRef idx="1">
-                          <a:schemeClr val="accent1"/>
-                        </a:lnRef>
-                        <a:fillRef idx="0">
-                          <a:schemeClr val="accent1"/>
-                        </a:fillRef>
-                        <a:effectRef idx="0">
-                          <a:schemeClr val="accent1"/>
-                        </a:effectRef>
-                        <a:fontRef idx="minor">
-                          <a:schemeClr val="tx1"/>
-                        </a:fontRef>
-                      </wps:style>
-                      <wps:bodyPr/>
-                    </wps:wsp>
-                  </a:graphicData>
-                </a:graphic>
-                <wp14:sizeRelH relativeFrom="margin">
-                  <wp14:pctWidth>0</wp14:pctWidth>
-                </wp14:sizeRelH>
-                <wp14:sizeRelV relativeFrom="margin">
-                  <wp14:pctHeight>0</wp14:pctHeight>
-                </wp14:sizeRelV>
-              </wp:anchor>
-            </w:drawing>
-          </mc:Choice>
-          <mc:Fallback>
-            <w:pict>
-              <v:shape w14:anchorId="5E61561B" id="Straight Arrow Connector 11" o:spid="_x0000_s1026" type="#_x0000_t32" style="position:absolute;margin-left:302.65pt;margin-top:13.8pt;width:22.5pt;height:34.65pt;flip:x;z-index:251668480;visibility:visible;mso-wrap-style:square;mso-width-percent:0;mso-height-percent:0;mso-wrap-distance-left:9pt;mso-wrap-distance-top:0;mso-wrap-distance-right:9pt;mso-wrap-distance-bottom:0;mso-position-horizontal:absolute;mso-position-horizontal-relative:text;mso-position-vertical:absolute;mso-position-vertical-relative:text;mso-width-percent:0;mso-height-percent:0;mso-width-relative:margin;mso-height-relative:margin" o:gfxdata="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" strokecolor="#4472c4 [3204]" strokeweight=".5pt">
-                <v:stroke endarrow="block" joinstyle="miter"/>
-              </v:shape>
-            </w:pict>
-          </mc:Fallback>
-        </mc:AlternateContent>
-      </w:r>
-      <w:r>
         <w:t>Go to Create Habit page</w:t>
       </w:r>
       <w:r>
         <w:tab/>
-        <w:t>Go to that Habit’s page</w:t>
+        <w:t xml:space="preserve">Go to </w:t>
+      </w:r>
+      <w:r>
+        <w:t>Existing Habit Page</w:t>
       </w:r>
     </w:p>
     <w:p/>
@@ -545,73 +404,7 @@
         <mc:AlternateContent>
           <mc:Choice Requires="wps">
             <w:drawing>
-              <wp:anchor distT="0" distB="0" distL="114300" distR="114300" simplePos="0" relativeHeight="251669504" behindDoc="0" locked="0" layoutInCell="1" allowOverlap="1" wp14:anchorId="50BEEE20" wp14:editId="12E91C99">
-                <wp:simplePos x="0" y="0"/>
-                <wp:positionH relativeFrom="column">
-                  <wp:posOffset>3784600</wp:posOffset>
-                </wp:positionH>
-                <wp:positionV relativeFrom="paragraph">
-                  <wp:posOffset>171450</wp:posOffset>
-                </wp:positionV>
-                <wp:extent cx="16933" cy="304800"/>
-                <wp:effectExtent l="57150" t="0" r="59690" b="57150"/>
-                <wp:wrapNone/>
-                <wp:docPr id="12" name="Straight Arrow Connector 12"/>
-                <wp:cNvGraphicFramePr/>
-                <a:graphic xmlns:a="http://schemas.openxmlformats.org/drawingml/2006/main">
-                  <a:graphicData uri="http://schemas.microsoft.com/office/word/2010/wordprocessingShape">
-                    <wps:wsp>
-                      <wps:cNvCnPr/>
-                      <wps:spPr>
-                        <a:xfrm>
-                          <a:off x="0" y="0"/>
-                          <a:ext cx="16933" cy="304800"/>
-                        </a:xfrm>
-                        <a:prstGeom prst="straightConnector1">
-                          <a:avLst/>
-                        </a:prstGeom>
-                        <a:ln>
-                          <a:tailEnd type="triangle"/>
-                        </a:ln>
-                      </wps:spPr>
-                      <wps:style>
-                        <a:lnRef idx="1">
-                          <a:schemeClr val="accent1"/>
-                        </a:lnRef>
-                        <a:fillRef idx="0">
-                          <a:schemeClr val="accent1"/>
-                        </a:fillRef>
-                        <a:effectRef idx="0">
-                          <a:schemeClr val="accent1"/>
-                        </a:effectRef>
-                        <a:fontRef idx="minor">
-                          <a:schemeClr val="tx1"/>
-                        </a:fontRef>
-                      </wps:style>
-                      <wps:bodyPr/>
-                    </wps:wsp>
-                  </a:graphicData>
-                </a:graphic>
-              </wp:anchor>
-            </w:drawing>
-          </mc:Choice>
-          <mc:Fallback>
-            <w:pict>
-              <v:shape w14:anchorId="57C18AEF" id="Straight Arrow Connector 12" o:spid="_x0000_s1026" type="#_x0000_t32" style="position:absolute;margin-left:298pt;margin-top:13.5pt;width:1.35pt;height:24pt;z-index:251669504;visibility:visible;mso-wrap-style:square;mso-wrap-distance-left:9pt;mso-wrap-distance-top:0;mso-wrap-distance-right:9pt;mso-wrap-distance-bottom:0;mso-position-horizontal:absolute;mso-position-horizontal-relative:text;mso-position-vertical:absolute;mso-position-vertical-relative:text" o:gfxdata="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" strokecolor="#4472c4 [3204]" strokeweight=".5pt">
-                <v:stroke endarrow="block" joinstyle="miter"/>
-              </v:shape>
-            </w:pict>
-          </mc:Fallback>
-        </mc:AlternateContent>
-      </w:r>
-      <w:r>
-        <w:rPr>
-          <w:noProof/>
-        </w:rPr>
-        <mc:AlternateContent>
-          <mc:Choice Requires="wps">
-            <w:drawing>
-              <wp:anchor distT="0" distB="0" distL="114300" distR="114300" simplePos="0" relativeHeight="251664384" behindDoc="0" locked="0" layoutInCell="1" allowOverlap="1" wp14:anchorId="0C6B5602" wp14:editId="0696E6EF">
+              <wp:anchor distT="0" distB="0" distL="114300" distR="114300" simplePos="0" relativeHeight="251664384" behindDoc="0" locked="0" layoutInCell="1" allowOverlap="1" wp14:anchorId="0C6B5602" wp14:editId="16848691">
                 <wp:simplePos x="0" y="0"/>
                 <wp:positionH relativeFrom="column">
                   <wp:posOffset>939800</wp:posOffset>
@@ -663,7 +456,11 @@
           </mc:Choice>
           <mc:Fallback>
             <w:pict>
-              <v:shape w14:anchorId="00B9B838" id="Straight Arrow Connector 6" o:spid="_x0000_s1026" type="#_x0000_t32" style="position:absolute;margin-left:74pt;margin-top:14.85pt;width:0;height:29.35pt;z-index:251664384;visibility:visible;mso-wrap-style:square;mso-wrap-distance-left:9pt;mso-wrap-distance-top:0;mso-wrap-distance-right:9pt;mso-wrap-distance-bottom:0;mso-position-horizontal:absolute;mso-position-horizontal-relative:text;mso-position-vertical:absolute;mso-position-vertical-relative:text" o:gfxdata="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" strokecolor="#4472c4 [3204]" strokeweight=".5pt">
+              <v:shapetype w14:anchorId="0C970CC5" id="_x0000_t32" coordsize="21600,21600" o:spt="32" o:oned="t" path="m,l21600,21600e" filled="f">
+                <v:path arrowok="t" fillok="f" o:connecttype="none"/>
+                <o:lock v:ext="edit" shapetype="t"/>
+              </v:shapetype>
+              <v:shape id="Straight Arrow Connector 6" o:spid="_x0000_s1026" type="#_x0000_t32" style="position:absolute;margin-left:74pt;margin-top:14.85pt;width:0;height:29.35pt;z-index:251664384;visibility:visible;mso-wrap-style:square;mso-wrap-distance-left:9pt;mso-wrap-distance-top:0;mso-wrap-distance-right:9pt;mso-wrap-distance-bottom:0;mso-position-horizontal:absolute;mso-position-horizontal-relative:text;mso-position-vertical:absolute;mso-position-vertical-relative:text" o:gfxdata="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" strokecolor="#4472c4 [3204]" strokeweight=".5pt">
                 <v:stroke endarrow="block" joinstyle="miter"/>
               </v:shape>
             </w:pict>
@@ -675,14 +472,12 @@
       </w:r>
       <w:r>
         <w:tab/>
-        <w:t>click Edit</w:t>
-      </w:r>
-      <w:r>
-        <w:tab/>
-      </w:r>
-      <w:r>
-        <w:tab/>
-        <w:t>Click “Completed</w:t>
+      </w:r>
+      <w:r>
+        <w:tab/>
+      </w:r>
+      <w:r>
+        <w:tab/>
       </w:r>
     </w:p>
     <w:p>
@@ -692,80 +487,7 @@
         </w:tabs>
       </w:pPr>
       <w:r>
-        <w:rPr>
-          <w:noProof/>
-        </w:rPr>
-        <mc:AlternateContent>
-          <mc:Choice Requires="wps">
-            <w:drawing>
-              <wp:anchor distT="0" distB="0" distL="114300" distR="114300" simplePos="0" relativeHeight="251671552" behindDoc="0" locked="0" layoutInCell="1" allowOverlap="1" wp14:anchorId="633CD8C2" wp14:editId="09A76912">
-                <wp:simplePos x="0" y="0"/>
-                <wp:positionH relativeFrom="column">
-                  <wp:posOffset>5178214</wp:posOffset>
-                </wp:positionH>
-                <wp:positionV relativeFrom="paragraph">
-                  <wp:posOffset>232834</wp:posOffset>
-                </wp:positionV>
-                <wp:extent cx="45719" cy="321734"/>
-                <wp:effectExtent l="57150" t="0" r="50165" b="59690"/>
-                <wp:wrapNone/>
-                <wp:docPr id="14" name="Straight Arrow Connector 14"/>
-                <wp:cNvGraphicFramePr/>
-                <a:graphic xmlns:a="http://schemas.openxmlformats.org/drawingml/2006/main">
-                  <a:graphicData uri="http://schemas.microsoft.com/office/word/2010/wordprocessingShape">
-                    <wps:wsp>
-                      <wps:cNvCnPr/>
-                      <wps:spPr>
-                        <a:xfrm flipH="1">
-                          <a:off x="0" y="0"/>
-                          <a:ext cx="45719" cy="321734"/>
-                        </a:xfrm>
-                        <a:prstGeom prst="straightConnector1">
-                          <a:avLst/>
-                        </a:prstGeom>
-                        <a:ln>
-                          <a:tailEnd type="triangle"/>
-                        </a:ln>
-                      </wps:spPr>
-                      <wps:style>
-                        <a:lnRef idx="1">
-                          <a:schemeClr val="accent1"/>
-                        </a:lnRef>
-                        <a:fillRef idx="0">
-                          <a:schemeClr val="accent1"/>
-                        </a:fillRef>
-                        <a:effectRef idx="0">
-                          <a:schemeClr val="accent1"/>
-                        </a:effectRef>
-                        <a:fontRef idx="minor">
-                          <a:schemeClr val="tx1"/>
-                        </a:fontRef>
-                      </wps:style>
-                      <wps:bodyPr/>
-                    </wps:wsp>
-                  </a:graphicData>
-                </a:graphic>
-                <wp14:sizeRelH relativeFrom="margin">
-                  <wp14:pctWidth>0</wp14:pctWidth>
-                </wp14:sizeRelH>
-                <wp14:sizeRelV relativeFrom="margin">
-                  <wp14:pctHeight>0</wp14:pctHeight>
-                </wp14:sizeRelV>
-              </wp:anchor>
-            </w:drawing>
-          </mc:Choice>
-          <mc:Fallback>
-            <w:pict>
-              <v:shape w14:anchorId="56DAE08F" id="Straight Arrow Connector 14" o:spid="_x0000_s1026" type="#_x0000_t32" style="position:absolute;margin-left:407.75pt;margin-top:18.35pt;width:3.6pt;height:25.35pt;flip:x;z-index:251671552;visibility:visible;mso-wrap-style:square;mso-width-percent:0;mso-height-percent:0;mso-wrap-distance-left:9pt;mso-wrap-distance-top:0;mso-wrap-distance-right:9pt;mso-wrap-distance-bottom:0;mso-position-horizontal:absolute;mso-position-horizontal-relative:text;mso-position-vertical:absolute;mso-position-vertical-relative:text;mso-width-percent:0;mso-height-percent:0;mso-width-relative:margin;mso-height-relative:margin" o:gfxdata="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" strokecolor="#4472c4 [3204]" strokeweight=".5pt">
-                <v:stroke endarrow="block" joinstyle="miter"/>
-              </v:shape>
-            </w:pict>
-          </mc:Fallback>
-        </mc:AlternateContent>
-      </w:r>
-      <w:r>
-        <w:tab/>
-        <w:t>Today’s Task!”</w:t>
+        <w:tab/>
       </w:r>
     </w:p>
     <w:p>
@@ -787,9 +509,6 @@
       </w:r>
       <w:r>
         <w:tab/>
-      </w:r>
-      <w:r>
-        <w:t>Go to that Habit’s</w:t>
       </w:r>
     </w:p>
     <w:p>
@@ -805,13 +524,7 @@
         <w:tab/>
       </w:r>
       <w:r>
-        <w:t>Edit Page</w:t>
-      </w:r>
-      <w:r>
-        <w:tab/>
-      </w:r>
-      <w:r>
-        <w:t xml:space="preserve">Get congratulated </w:t>
+        <w:tab/>
       </w:r>
       <w:r>
         <w:tab/>

</xml_diff>